<commit_message>
test folder of hsqldb removed from test, unitsize and complexity analyzer fixed.
</commit_message>
<xml_diff>
--- a/Report.docx
+++ b/Report.docx
@@ -4,182 +4,407 @@
   <w:body>
     <w:p>
       <w:pPr>
-        <w:pStyle w:val="Kop1"/>
-      </w:pPr>
-      <w:r>
-        <w:rPr>
-          <w:lang w:val="en-US"/>
-        </w:rPr>
-        <w:t>Cooperation</w:t>
+        <w:pStyle w:val="Titel"/>
+        <w:rPr>
+          <w:lang w:val="en-US"/>
+        </w:rPr>
+      </w:pPr>
+      <w:r>
+        <w:rPr>
+          <w:lang w:val="en-US"/>
+        </w:rPr>
+        <w:t xml:space="preserve">Software Evolution: </w:t>
+      </w:r>
+      <w:r>
+        <w:rPr>
+          <w:lang w:val="en-US"/>
+        </w:rPr>
+        <w:t>Assignment 1</w:t>
       </w:r>
     </w:p>
     <w:p>
       <w:pPr>
-        <w:rPr>
-          <w:lang w:val="en-US"/>
-        </w:rPr>
-      </w:pPr>
-      <w:r>
-        <w:rPr>
-          <w:lang w:val="en-US"/>
-        </w:rPr>
-        <w:t xml:space="preserve">Work was divided by </w:t>
-      </w:r>
-      <w:r>
-        <w:rPr>
-          <w:lang w:val="en-US"/>
-        </w:rPr>
-        <w:t xml:space="preserve">having </w:t>
-      </w:r>
-      <w:r>
-        <w:rPr>
-          <w:lang w:val="en-US"/>
-        </w:rPr>
-        <w:t>each of us implementing 2 of the</w:t>
-      </w:r>
-      <w:r>
-        <w:rPr>
-          <w:lang w:val="en-US"/>
-        </w:rPr>
-        <w:t xml:space="preserve"> required</w:t>
-      </w:r>
-      <w:r>
-        <w:rPr>
-          <w:lang w:val="en-US"/>
-        </w:rPr>
-        <w:t xml:space="preserve"> metrics</w:t>
-      </w:r>
-      <w:r>
-        <w:rPr>
-          <w:lang w:val="en-US"/>
-        </w:rPr>
-        <w:t>.</w:t>
-      </w:r>
-      <w:r>
-        <w:rPr>
-          <w:lang w:val="en-US"/>
-        </w:rPr>
-        <w:t xml:space="preserve"> We worked together using a shared source code repository on GitHub where we reviewed each other</w:t>
-      </w:r>
-      <w:r>
-        <w:rPr>
-          <w:lang w:val="en-US"/>
-        </w:rPr>
-        <w:t>’</w:t>
-      </w:r>
-      <w:r>
-        <w:rPr>
-          <w:lang w:val="en-US"/>
-        </w:rPr>
-        <w:t>s code through pull requests.</w:t>
-      </w:r>
-      <w:r>
-        <w:rPr>
-          <w:lang w:val="en-US"/>
-        </w:rPr>
-        <w:t xml:space="preserve"> </w:t>
-      </w:r>
-      <w:r>
-        <w:rPr>
-          <w:lang w:val="en-US"/>
-        </w:rPr>
-        <w:t>Frequent alignment was done through face-to-face Skype sessions</w:t>
-      </w:r>
-      <w:r>
-        <w:rPr>
-          <w:lang w:val="en-US"/>
-        </w:rPr>
-        <w:t xml:space="preserve"> and chat sessions on Skype and WhatsApp.</w:t>
+        <w:pStyle w:val="Ondertitel"/>
+        <w:rPr>
+          <w:lang w:val="en-US"/>
+        </w:rPr>
+      </w:pPr>
+      <w:r>
+        <w:rPr>
+          <w:lang w:val="en-US"/>
+        </w:rPr>
+        <w:t>Software Metrics</w:t>
       </w:r>
     </w:p>
     <w:p>
       <w:pPr>
-        <w:pStyle w:val="Kop1"/>
-        <w:rPr>
-          <w:lang w:val="en-US"/>
-        </w:rPr>
-      </w:pPr>
-      <w:r>
-        <w:rPr>
-          <w:lang w:val="en-US"/>
-        </w:rPr>
-        <w:t>Assumptions</w:t>
-      </w:r>
+        <w:pStyle w:val="Ondertitel"/>
+        <w:rPr>
+          <w:lang w:val="en-US"/>
+        </w:rPr>
+      </w:pPr>
     </w:p>
     <w:p>
       <w:pPr>
-        <w:pStyle w:val="Kop2"/>
-        <w:rPr>
-          <w:lang w:val="en-US"/>
-        </w:rPr>
-      </w:pPr>
-      <w:r>
-        <w:rPr>
-          <w:lang w:val="en-US"/>
-        </w:rPr>
-        <w:t>System maintainability ranking</w:t>
-      </w:r>
+        <w:pStyle w:val="Ondertitel"/>
+        <w:rPr>
+          <w:lang w:val="en-US"/>
+        </w:rPr>
+      </w:pPr>
     </w:p>
     <w:p>
       <w:pPr>
-        <w:rPr>
-          <w:lang w:val="en-US"/>
-        </w:rPr>
-      </w:pPr>
-      <w:r>
-        <w:rPr>
-          <w:lang w:val="en-US"/>
-        </w:rPr>
-        <w:t xml:space="preserve">The overall system maintainability ranking is calculated based on the mappings of system-level scores to maintainability </w:t>
+        <w:pStyle w:val="Ondertitel"/>
+        <w:rPr>
+          <w:lang w:val="en-US"/>
+        </w:rPr>
+      </w:pPr>
+    </w:p>
+    <w:p>
+      <w:pPr>
+        <w:pStyle w:val="Ondertitel"/>
+        <w:rPr>
+          <w:lang w:val="en-US"/>
+        </w:rPr>
+      </w:pPr>
+    </w:p>
+    <w:p>
+      <w:pPr>
+        <w:pStyle w:val="Ondertitel"/>
+        <w:rPr>
+          <w:lang w:val="en-US"/>
+        </w:rPr>
+      </w:pPr>
+    </w:p>
+    <w:p>
+      <w:pPr>
+        <w:pStyle w:val="Ondertitel"/>
+        <w:rPr>
+          <w:lang w:val="en-US"/>
+        </w:rPr>
+      </w:pPr>
+    </w:p>
+    <w:p>
+      <w:pPr>
+        <w:pStyle w:val="Ondertitel"/>
+        <w:rPr>
+          <w:lang w:val="en-US"/>
+        </w:rPr>
+      </w:pPr>
+    </w:p>
+    <w:p>
+      <w:pPr>
+        <w:pStyle w:val="Ondertitel"/>
+        <w:rPr>
+          <w:lang w:val="en-US"/>
+        </w:rPr>
+      </w:pPr>
+    </w:p>
+    <w:p>
+      <w:pPr>
+        <w:pStyle w:val="Ondertitel"/>
+        <w:rPr>
+          <w:i/>
+          <w:lang w:val="en-US"/>
+        </w:rPr>
+      </w:pPr>
+      <w:r>
+        <w:rPr>
+          <w:lang w:val="en-US"/>
+        </w:rPr>
+        <w:t xml:space="preserve">By </w:t>
+      </w:r>
+      <w:r>
+        <w:rPr>
+          <w:lang w:val="en-US"/>
+        </w:rPr>
+        <w:tab/>
+      </w:r>
+      <w:r>
+        <w:rPr>
+          <w:i/>
+          <w:lang w:val="en-US"/>
+        </w:rPr>
+        <w:t xml:space="preserve">Alex Walgreen </w:t>
+      </w:r>
+      <w:r>
+        <w:rPr>
+          <w:i/>
+          <w:lang w:val="en-US"/>
+        </w:rPr>
+        <w:t>(</w:t>
       </w:r>
       <w:proofErr w:type="spellStart"/>
       <w:r>
         <w:rPr>
-          <w:lang w:val="en-US"/>
-        </w:rPr>
-        <w:t>subcharacteristics</w:t>
+          <w:i/>
+          <w:lang w:val="en-US"/>
+        </w:rPr>
+        <w:t>st.</w:t>
       </w:r>
       <w:proofErr w:type="spellEnd"/>
       <w:r>
         <w:rPr>
-          <w:lang w:val="en-US"/>
-        </w:rPr>
-        <w:t xml:space="preserve"> as defined in ‘A Practical Model for Measuring Maintainability’. In our implementation, we </w:t>
-      </w:r>
-      <w:r>
-        <w:rPr>
-          <w:lang w:val="en-US"/>
-        </w:rPr>
-        <w:t xml:space="preserve">associate </w:t>
-      </w:r>
-      <w:r>
-        <w:rPr>
-          <w:lang w:val="en-US"/>
-        </w:rPr>
-        <w:t xml:space="preserve">a weight </w:t>
-      </w:r>
-      <w:r>
-        <w:rPr>
-          <w:lang w:val="en-US"/>
-        </w:rPr>
-        <w:t xml:space="preserve">with each ranking (Very high = 5, High = 4, Moderate = 3, Low = 2, Very low = 1). Then, we sum the weights of the metrics applicable for a certain </w:t>
-      </w:r>
-      <w:proofErr w:type="spellStart"/>
-      <w:r>
-        <w:rPr>
-          <w:lang w:val="en-US"/>
-        </w:rPr>
-        <w:t>subcharacterics</w:t>
-      </w:r>
-      <w:proofErr w:type="spellEnd"/>
-      <w:r>
-        <w:rPr>
-          <w:lang w:val="en-US"/>
-        </w:rPr>
-        <w:t>, divided by that number of metrics. This results in an average ranking which can then again be averaged to estimate the overall system ranking.</w:t>
+          <w:i/>
+          <w:lang w:val="en-US"/>
+        </w:rPr>
+        <w:t xml:space="preserve"> nr.</w:t>
       </w:r>
       <w:bookmarkStart w:id="0" w:name="_GoBack"/>
       <w:bookmarkEnd w:id="0"/>
+      <w:r>
+        <w:rPr>
+          <w:i/>
+          <w:lang w:val="en-US"/>
+        </w:rPr>
+        <w:t>)</w:t>
+      </w:r>
+    </w:p>
+    <w:p>
+      <w:pPr>
+        <w:pStyle w:val="Ondertitel"/>
+        <w:rPr>
+          <w:i/>
+          <w:lang w:val="en-US"/>
+        </w:rPr>
+      </w:pPr>
+      <w:r>
+        <w:rPr>
+          <w:i/>
+          <w:lang w:val="en-US"/>
+        </w:rPr>
+        <w:tab/>
+        <w:t xml:space="preserve">&amp; </w:t>
+      </w:r>
+      <w:r>
+        <w:rPr>
+          <w:i/>
+          <w:lang w:val="en-US"/>
+        </w:rPr>
+        <w:t>Egbert Postma</w:t>
+      </w:r>
+      <w:r>
+        <w:rPr>
+          <w:i/>
+          <w:lang w:val="en-US"/>
+        </w:rPr>
+        <w:t xml:space="preserve"> (852020128)</w:t>
+      </w:r>
+    </w:p>
+    <w:p>
+      <w:pPr>
+        <w:pStyle w:val="Ondertitel"/>
+        <w:rPr>
+          <w:i/>
+          <w:lang w:val="en-US"/>
+        </w:rPr>
+      </w:pPr>
+      <w:r>
+        <w:rPr>
+          <w:i/>
+          <w:lang w:val="en-US"/>
+        </w:rPr>
+        <w:t xml:space="preserve">13 </w:t>
+      </w:r>
+      <w:proofErr w:type="spellStart"/>
+      <w:r>
+        <w:rPr>
+          <w:i/>
+          <w:lang w:val="en-US"/>
+        </w:rPr>
+        <w:t>december</w:t>
+      </w:r>
+      <w:proofErr w:type="spellEnd"/>
+      <w:r>
+        <w:rPr>
+          <w:i/>
+          <w:lang w:val="en-US"/>
+        </w:rPr>
+        <w:t xml:space="preserve"> 2018</w:t>
+      </w:r>
+      <w:r>
+        <w:rPr>
+          <w:i/>
+          <w:lang w:val="en-US"/>
+        </w:rPr>
+        <w:br w:type="page"/>
+      </w:r>
+    </w:p>
+    <w:p>
+      <w:pPr>
+        <w:pStyle w:val="Kop1"/>
+      </w:pPr>
+      <w:r>
+        <w:rPr>
+          <w:lang w:val="en-US"/>
+        </w:rPr>
+        <w:lastRenderedPageBreak/>
+        <w:t>Cooperation</w:t>
+      </w:r>
+    </w:p>
+    <w:p>
+      <w:pPr>
+        <w:rPr>
+          <w:lang w:val="en-US"/>
+        </w:rPr>
+      </w:pPr>
+      <w:r>
+        <w:rPr>
+          <w:lang w:val="en-US"/>
+        </w:rPr>
+        <w:t xml:space="preserve">Work was divided by </w:t>
+      </w:r>
+      <w:r>
+        <w:rPr>
+          <w:lang w:val="en-US"/>
+        </w:rPr>
+        <w:t xml:space="preserve">having </w:t>
+      </w:r>
+      <w:r>
+        <w:rPr>
+          <w:lang w:val="en-US"/>
+        </w:rPr>
+        <w:t>each of us implementing 2 of the</w:t>
+      </w:r>
+      <w:r>
+        <w:rPr>
+          <w:lang w:val="en-US"/>
+        </w:rPr>
+        <w:t xml:space="preserve"> required</w:t>
+      </w:r>
+      <w:r>
+        <w:rPr>
+          <w:lang w:val="en-US"/>
+        </w:rPr>
+        <w:t xml:space="preserve"> metrics</w:t>
+      </w:r>
+      <w:r>
+        <w:rPr>
+          <w:lang w:val="en-US"/>
+        </w:rPr>
+        <w:t>.</w:t>
+      </w:r>
+      <w:r>
+        <w:rPr>
+          <w:lang w:val="en-US"/>
+        </w:rPr>
+        <w:t xml:space="preserve"> We worked together using a shared source code repository on GitHub where we reviewed each other</w:t>
+      </w:r>
+      <w:r>
+        <w:rPr>
+          <w:lang w:val="en-US"/>
+        </w:rPr>
+        <w:t>’</w:t>
+      </w:r>
+      <w:r>
+        <w:rPr>
+          <w:lang w:val="en-US"/>
+        </w:rPr>
+        <w:t>s code through pull requests.</w:t>
+      </w:r>
+      <w:r>
+        <w:rPr>
+          <w:lang w:val="en-US"/>
+        </w:rPr>
+        <w:t xml:space="preserve"> </w:t>
+      </w:r>
+      <w:r>
+        <w:rPr>
+          <w:lang w:val="en-US"/>
+        </w:rPr>
+        <w:t>Frequent alignment was done through face-to-face Skype sessions</w:t>
+      </w:r>
+      <w:r>
+        <w:rPr>
+          <w:lang w:val="en-US"/>
+        </w:rPr>
+        <w:t xml:space="preserve"> and chat sessions on Skype and WhatsApp.</w:t>
+      </w:r>
+    </w:p>
+    <w:p>
+      <w:pPr>
+        <w:pStyle w:val="Kop1"/>
+        <w:rPr>
+          <w:lang w:val="en-US"/>
+        </w:rPr>
+      </w:pPr>
+      <w:r>
+        <w:rPr>
+          <w:lang w:val="en-US"/>
+        </w:rPr>
+        <w:t>Assumptions</w:t>
+      </w:r>
+    </w:p>
+    <w:p>
+      <w:pPr>
+        <w:pStyle w:val="Kop2"/>
+        <w:rPr>
+          <w:lang w:val="en-US"/>
+        </w:rPr>
+      </w:pPr>
+      <w:r>
+        <w:rPr>
+          <w:lang w:val="en-US"/>
+        </w:rPr>
+        <w:t>System maintainability ranking</w:t>
+      </w:r>
+    </w:p>
+    <w:p>
+      <w:pPr>
+        <w:rPr>
+          <w:lang w:val="en-US"/>
+        </w:rPr>
+      </w:pPr>
+      <w:r>
+        <w:rPr>
+          <w:lang w:val="en-US"/>
+        </w:rPr>
+        <w:t xml:space="preserve">The overall system maintainability ranking is calculated based on the mappings of system-level scores to maintainability </w:t>
+      </w:r>
+      <w:r>
+        <w:rPr>
+          <w:lang w:val="en-US"/>
+        </w:rPr>
+        <w:t>sub characteristics</w:t>
+      </w:r>
+      <w:r>
+        <w:rPr>
+          <w:lang w:val="en-US"/>
+        </w:rPr>
+        <w:t xml:space="preserve"> as defined in ‘A Practical Model for Measuring Maintainability’. In our implementation, we </w:t>
+      </w:r>
+      <w:r>
+        <w:rPr>
+          <w:lang w:val="en-US"/>
+        </w:rPr>
+        <w:t xml:space="preserve">associate </w:t>
+      </w:r>
+      <w:r>
+        <w:rPr>
+          <w:lang w:val="en-US"/>
+        </w:rPr>
+        <w:t xml:space="preserve">a weight </w:t>
+      </w:r>
+      <w:r>
+        <w:rPr>
+          <w:lang w:val="en-US"/>
+        </w:rPr>
+        <w:t xml:space="preserve">with each ranking (Very high = 5, High = 4, Moderate = 3, Low = 2, Very low = 1). Then, we sum the weights of the metrics applicable for a certain </w:t>
+      </w:r>
+      <w:proofErr w:type="spellStart"/>
+      <w:r>
+        <w:rPr>
+          <w:lang w:val="en-US"/>
+        </w:rPr>
+        <w:t>subcharacterics</w:t>
+      </w:r>
+      <w:proofErr w:type="spellEnd"/>
+      <w:r>
+        <w:rPr>
+          <w:lang w:val="en-US"/>
+        </w:rPr>
+        <w:t>, divided by that number of metrics. This results in an average ranking which can then again be averaged to estimate the overall system ranking.</w:t>
+      </w:r>
     </w:p>
     <w:p>
       <w:pPr>
@@ -1006,7 +1231,6 @@
               <w:rPr>
                 <w:lang w:val="en-US"/>
               </w:rPr>
-              <w:lastRenderedPageBreak/>
               <w:t>Catch</w:t>
             </w:r>
           </w:p>
@@ -1139,7 +1363,31 @@
         <w:rPr>
           <w:lang w:val="en-US"/>
         </w:rPr>
-        <w:t xml:space="preserve">Code duplication or code clones are assessed by iterating over all lines of code in the project. The extractor takes six consecutive lines of code, converts them into a single string and stores it as key in a map. Then the extractor drops the first line, and takes again six lines of code. It converts them into a single string and tries to add it to the map as well. If the string already exists as key, it adds the line to the list of duplicates, which </w:t>
+        <w:t>Code duplication or code clones are assessed by iterating over all lines of code in the</w:t>
+      </w:r>
+      <w:r>
+        <w:rPr>
+          <w:lang w:val="en-US"/>
+        </w:rPr>
+        <w:t xml:space="preserve"> project</w:t>
+      </w:r>
+      <w:r>
+        <w:rPr>
+          <w:lang w:val="en-US"/>
+        </w:rPr>
+        <w:t xml:space="preserve"> (comments and blank lines are omitted)</w:t>
+      </w:r>
+      <w:r>
+        <w:rPr>
+          <w:lang w:val="en-US"/>
+        </w:rPr>
+        <w:t>.</w:t>
+      </w:r>
+      <w:r>
+        <w:rPr>
+          <w:lang w:val="en-US"/>
+        </w:rPr>
+        <w:t xml:space="preserve"> The extractor takes six consecutive lines of code, converts them into a single string and stores it as key in a map. Then the extractor drops the first line, and takes again six lines of code. It converts them into a single string and tries to add it to the map as well. If the string already exists as key, it adds the line to the list of duplicates, which </w:t>
       </w:r>
       <w:r>
         <w:rPr>
@@ -1165,6 +1413,68 @@
         </w:rPr>
         <w:t>The first item in the list is the non-redundant piece of code, the remaining items the redundant pieces of code.</w:t>
       </w:r>
+      <w:r>
+        <w:rPr>
+          <w:lang w:val="en-US"/>
+        </w:rPr>
+        <w:t xml:space="preserve"> A big advantage of using a map is that the constant-time performance of finding an existing key in the map is expected to be O(1), so the total extractor is expected to have a performance near O(n).</w:t>
+      </w:r>
+    </w:p>
+    <w:p>
+      <w:pPr>
+        <w:rPr>
+          <w:lang w:val="en-US"/>
+        </w:rPr>
+      </w:pPr>
+      <w:r>
+        <w:rPr>
+          <w:lang w:val="en-US"/>
+        </w:rPr>
+        <w:t>The duplication metric is evaluated by calculating the percentage of redundant lines of code in contrast to the total lines of code in the project.</w:t>
+      </w:r>
+    </w:p>
+    <w:p>
+      <w:pPr>
+        <w:rPr>
+          <w:i/>
+          <w:lang w:val="en-US"/>
+        </w:rPr>
+      </w:pPr>
+      <w:r>
+        <w:rPr>
+          <w:i/>
+          <w:lang w:val="en-US"/>
+        </w:rPr>
+        <w:t>*This method of checking for duplicates has its drawbacks. For instance when there are 8 lines of duplicate code, the extractor will create three unique keys in the map, and there for count 18 duplicate lines. This issue was raised just before finishing the assignment. The fix would be to first check 6 lines of code for duplication, then try to assess each consecutive line if it is part of the duplication and store that set of duplicates. This would result in a</w:t>
+      </w:r>
+      <w:r>
+        <w:rPr>
+          <w:i/>
+          <w:lang w:val="en-US"/>
+        </w:rPr>
+        <w:t xml:space="preserve"> constant-time performance</w:t>
+      </w:r>
+      <w:r>
+        <w:rPr>
+          <w:i/>
+          <w:lang w:val="en-US"/>
+        </w:rPr>
+        <w:t xml:space="preserve"> of</w:t>
+      </w:r>
+      <w:r>
+        <w:rPr>
+          <w:i/>
+          <w:lang w:val="en-US"/>
+        </w:rPr>
+        <w:t xml:space="preserve"> O(n log(n)).</w:t>
+      </w:r>
+    </w:p>
+    <w:p>
+      <w:pPr>
+        <w:rPr>
+          <w:lang w:val="en-US"/>
+        </w:rPr>
+      </w:pPr>
     </w:p>
     <w:p>
       <w:pPr>
@@ -1390,19 +1700,6 @@
                               <w:pStyle w:val="Stijl1"/>
                             </w:pPr>
                             <w:r>
-                              <w:t xml:space="preserve">         - |project://JabberPoint/src/MenuController.java|(1204,2824,&lt;31,2&gt;,&lt;106,3&gt;)</w:t>
-                            </w:r>
-                          </w:p>
-                          <w:p>
-                            <w:pPr>
-                              <w:pStyle w:val="Stijl1"/>
-                            </w:pPr>
-                          </w:p>
-                          <w:p>
-                            <w:pPr>
-                              <w:pStyle w:val="Stijl1"/>
-                            </w:pPr>
-                            <w:r>
                               <w:t>High risk (Complex)            13.2596685100 % (totalling 72 lines of code in 2 units)</w:t>
                             </w:r>
                           </w:p>
@@ -1762,19 +2059,6 @@
                       <w:r>
                         <w:t>Very high risk (Untestable)    13.9963167600 % (totalling 76 lines of code in 1 units)</w:t>
                       </w:r>
-                    </w:p>
-                    <w:p>
-                      <w:pPr>
-                        <w:pStyle w:val="Stijl1"/>
-                      </w:pPr>
-                      <w:r>
-                        <w:t xml:space="preserve">         - |project://JabberPoint/src/MenuController.java|(1204,2824,&lt;31,2&gt;,&lt;106,3&gt;)</w:t>
-                      </w:r>
-                    </w:p>
-                    <w:p>
-                      <w:pPr>
-                        <w:pStyle w:val="Stijl1"/>
-                      </w:pPr>
                     </w:p>
                     <w:p>
                       <w:pPr>
@@ -2982,31 +3266,31 @@
                               <w:pStyle w:val="Stijl1"/>
                             </w:pPr>
                             <w:r>
-                              <w:t>Total 285419 lines of which:</w:t>
-                            </w:r>
-                          </w:p>
-                          <w:p>
-                            <w:pPr>
-                              <w:pStyle w:val="Stijl1"/>
-                            </w:pPr>
-                            <w:r>
-                              <w:t>159323 lines of code</w:t>
-                            </w:r>
-                          </w:p>
-                          <w:p>
-                            <w:pPr>
-                              <w:pStyle w:val="Stijl1"/>
-                            </w:pPr>
-                            <w:r>
-                              <w:t>72814 comment lines</w:t>
-                            </w:r>
-                          </w:p>
-                          <w:p>
-                            <w:pPr>
-                              <w:pStyle w:val="Stijl1"/>
-                            </w:pPr>
-                            <w:r>
-                              <w:t>53282 blank lines</w:t>
+                              <w:t>Total 260192 lines of which:</w:t>
+                            </w:r>
+                          </w:p>
+                          <w:p>
+                            <w:pPr>
+                              <w:pStyle w:val="Stijl1"/>
+                            </w:pPr>
+                            <w:r>
+                              <w:t>143577 lines of code</w:t>
+                            </w:r>
+                          </w:p>
+                          <w:p>
+                            <w:pPr>
+                              <w:pStyle w:val="Stijl1"/>
+                            </w:pPr>
+                            <w:r>
+                              <w:t>68318 comment lines</w:t>
+                            </w:r>
+                          </w:p>
+                          <w:p>
+                            <w:pPr>
+                              <w:pStyle w:val="Stijl1"/>
+                            </w:pPr>
+                            <w:r>
+                              <w:t>48297 blank lines</w:t>
                             </w:r>
                           </w:p>
                           <w:p>
@@ -3053,39 +3337,39 @@
                               <w:pStyle w:val="Stijl1"/>
                             </w:pPr>
                             <w:r>
-                              <w:t>Total 10106 units of which:</w:t>
-                            </w:r>
-                          </w:p>
-                          <w:p>
-                            <w:pPr>
-                              <w:pStyle w:val="Stijl1"/>
-                            </w:pPr>
-                            <w:r>
-                              <w:t>Very high risk (Untestable)    31.9692214800 % (totalling 45536 lines of code in 370 units)</w:t>
-                            </w:r>
-                          </w:p>
-                          <w:p>
-                            <w:pPr>
-                              <w:pStyle w:val="Stijl1"/>
-                            </w:pPr>
-                            <w:r>
-                              <w:t>High risk (Complex)            18.8209524200 % (totalling 26808 lines of code in 642 units)</w:t>
-                            </w:r>
-                          </w:p>
-                          <w:p>
-                            <w:pPr>
-                              <w:pStyle w:val="Stijl1"/>
-                            </w:pPr>
-                            <w:r>
-                              <w:t>Moderate risk (More complex)   19.1495187300 % (totalling 27276 lines of code in 1267 units)</w:t>
-                            </w:r>
-                          </w:p>
-                          <w:p>
-                            <w:pPr>
-                              <w:pStyle w:val="Stijl1"/>
-                            </w:pPr>
-                            <w:r>
-                              <w:t>Without much risk (Simple)     30.0603073600 % (totalling 42817 lines of code in 7827 units)</w:t>
+                              <w:t>Total 9441 units of which:</w:t>
+                            </w:r>
+                          </w:p>
+                          <w:p>
+                            <w:pPr>
+                              <w:pStyle w:val="Stijl1"/>
+                            </w:pPr>
+                            <w:r>
+                              <w:t>Very high risk (Untestable)    32.1905133700 % (totalling 41228 lines of code in 329 units)</w:t>
+                            </w:r>
+                          </w:p>
+                          <w:p>
+                            <w:pPr>
+                              <w:pStyle w:val="Stijl1"/>
+                            </w:pPr>
+                            <w:r>
+                              <w:t>High risk (Complex)            17.4374390000 % (totalling 22333 lines of code in 534 units)</w:t>
+                            </w:r>
+                          </w:p>
+                          <w:p>
+                            <w:pPr>
+                              <w:pStyle w:val="Stijl1"/>
+                            </w:pPr>
+                            <w:r>
+                              <w:t>Moderate risk (More complex)   18.8920554400 % (totalling 24196 lines of code in 1127 units)</w:t>
+                            </w:r>
+                          </w:p>
+                          <w:p>
+                            <w:pPr>
+                              <w:pStyle w:val="Stijl1"/>
+                            </w:pPr>
+                            <w:r>
+                              <w:t>Without much risk (Simple)     31.4799921900 % (totalling 40318 lines of code in 7451 units)</w:t>
                             </w:r>
                           </w:p>
                           <w:p>
@@ -3132,39 +3416,39 @@
                               <w:pStyle w:val="Stijl1"/>
                             </w:pPr>
                             <w:r>
-                              <w:t>Total 10106 units of which:</w:t>
-                            </w:r>
-                          </w:p>
-                          <w:p>
-                            <w:pPr>
-                              <w:pStyle w:val="Stijl1"/>
-                            </w:pPr>
-                            <w:r>
-                              <w:t>Very high risk (Untestable)    9.21319600900 % (totalling 13123 lines of code in 38 units)</w:t>
-                            </w:r>
-                          </w:p>
-                          <w:p>
-                            <w:pPr>
-                              <w:pStyle w:val="Stijl1"/>
-                            </w:pPr>
-                            <w:r>
-                              <w:t>High risk (Complex)            12.1253606900 % (totalling 17271 lines of code in 159 units)</w:t>
-                            </w:r>
-                          </w:p>
-                          <w:p>
-                            <w:pPr>
-                              <w:pStyle w:val="Stijl1"/>
-                            </w:pPr>
-                            <w:r>
-                              <w:t>Moderate risk (More complex)   14.7201920800 % (totalling 20967 lines of code in 375 units)</w:t>
-                            </w:r>
-                          </w:p>
-                          <w:p>
-                            <w:pPr>
-                              <w:pStyle w:val="Stijl1"/>
-                            </w:pPr>
-                            <w:r>
-                              <w:t>Without much risk (Simple)     63.9412512200 % (totalling 91076 lines of code in 9534 units)</w:t>
+                              <w:t>Total 9441 units of which:</w:t>
+                            </w:r>
+                          </w:p>
+                          <w:p>
+                            <w:pPr>
+                              <w:pStyle w:val="Stijl1"/>
+                            </w:pPr>
+                            <w:r>
+                              <w:t>Very high risk (Untestable)    10.2463400400 % (totalling 13123 lines of code in 38 units)</w:t>
+                            </w:r>
+                          </w:p>
+                          <w:p>
+                            <w:pPr>
+                              <w:pStyle w:val="Stijl1"/>
+                            </w:pPr>
+                            <w:r>
+                              <w:t>High risk (Complex)            12.6660160100 % (totalling 16222 lines of code in 152 units)</w:t>
+                            </w:r>
+                          </w:p>
+                          <w:p>
+                            <w:pPr>
+                              <w:pStyle w:val="Stijl1"/>
+                            </w:pPr>
+                            <w:r>
+                              <w:t>Moderate risk (More complex)   15.3566269800 % (totalling 19668 lines of code in 356 units)</w:t>
+                            </w:r>
+                          </w:p>
+                          <w:p>
+                            <w:pPr>
+                              <w:pStyle w:val="Stijl1"/>
+                            </w:pPr>
+                            <w:r>
+                              <w:t>Without much risk (Simple)     61.7310169800 % (totalling 79062 lines of code in 8895 units)</w:t>
                             </w:r>
                           </w:p>
                           <w:p>
@@ -3211,7 +3495,7 @@
                               <w:pStyle w:val="Stijl1"/>
                             </w:pPr>
                             <w:r>
-                              <w:t>70116 of 285419 lines are duplicate: 24.56598895000%</w:t>
+                              <w:t>58416 of 260192 lines are duplicate: 22.45111302000%</w:t>
                             </w:r>
                           </w:p>
                           <w:p>
@@ -3367,31 +3651,31 @@
                         <w:pStyle w:val="Stijl1"/>
                       </w:pPr>
                       <w:r>
-                        <w:t>Total 285419 lines of which:</w:t>
-                      </w:r>
-                    </w:p>
-                    <w:p>
-                      <w:pPr>
-                        <w:pStyle w:val="Stijl1"/>
-                      </w:pPr>
-                      <w:r>
-                        <w:t>159323 lines of code</w:t>
-                      </w:r>
-                    </w:p>
-                    <w:p>
-                      <w:pPr>
-                        <w:pStyle w:val="Stijl1"/>
-                      </w:pPr>
-                      <w:r>
-                        <w:t>72814 comment lines</w:t>
-                      </w:r>
-                    </w:p>
-                    <w:p>
-                      <w:pPr>
-                        <w:pStyle w:val="Stijl1"/>
-                      </w:pPr>
-                      <w:r>
-                        <w:t>53282 blank lines</w:t>
+                        <w:t>Total 260192 lines of which:</w:t>
+                      </w:r>
+                    </w:p>
+                    <w:p>
+                      <w:pPr>
+                        <w:pStyle w:val="Stijl1"/>
+                      </w:pPr>
+                      <w:r>
+                        <w:t>143577 lines of code</w:t>
+                      </w:r>
+                    </w:p>
+                    <w:p>
+                      <w:pPr>
+                        <w:pStyle w:val="Stijl1"/>
+                      </w:pPr>
+                      <w:r>
+                        <w:t>68318 comment lines</w:t>
+                      </w:r>
+                    </w:p>
+                    <w:p>
+                      <w:pPr>
+                        <w:pStyle w:val="Stijl1"/>
+                      </w:pPr>
+                      <w:r>
+                        <w:t>48297 blank lines</w:t>
                       </w:r>
                     </w:p>
                     <w:p>
@@ -3438,39 +3722,39 @@
                         <w:pStyle w:val="Stijl1"/>
                       </w:pPr>
                       <w:r>
-                        <w:t>Total 10106 units of which:</w:t>
-                      </w:r>
-                    </w:p>
-                    <w:p>
-                      <w:pPr>
-                        <w:pStyle w:val="Stijl1"/>
-                      </w:pPr>
-                      <w:r>
-                        <w:t>Very high risk (Untestable)    31.9692214800 % (totalling 45536 lines of code in 370 units)</w:t>
-                      </w:r>
-                    </w:p>
-                    <w:p>
-                      <w:pPr>
-                        <w:pStyle w:val="Stijl1"/>
-                      </w:pPr>
-                      <w:r>
-                        <w:t>High risk (Complex)            18.8209524200 % (totalling 26808 lines of code in 642 units)</w:t>
-                      </w:r>
-                    </w:p>
-                    <w:p>
-                      <w:pPr>
-                        <w:pStyle w:val="Stijl1"/>
-                      </w:pPr>
-                      <w:r>
-                        <w:t>Moderate risk (More complex)   19.1495187300 % (totalling 27276 lines of code in 1267 units)</w:t>
-                      </w:r>
-                    </w:p>
-                    <w:p>
-                      <w:pPr>
-                        <w:pStyle w:val="Stijl1"/>
-                      </w:pPr>
-                      <w:r>
-                        <w:t>Without much risk (Simple)     30.0603073600 % (totalling 42817 lines of code in 7827 units)</w:t>
+                        <w:t>Total 9441 units of which:</w:t>
+                      </w:r>
+                    </w:p>
+                    <w:p>
+                      <w:pPr>
+                        <w:pStyle w:val="Stijl1"/>
+                      </w:pPr>
+                      <w:r>
+                        <w:t>Very high risk (Untestable)    32.1905133700 % (totalling 41228 lines of code in 329 units)</w:t>
+                      </w:r>
+                    </w:p>
+                    <w:p>
+                      <w:pPr>
+                        <w:pStyle w:val="Stijl1"/>
+                      </w:pPr>
+                      <w:r>
+                        <w:t>High risk (Complex)            17.4374390000 % (totalling 22333 lines of code in 534 units)</w:t>
+                      </w:r>
+                    </w:p>
+                    <w:p>
+                      <w:pPr>
+                        <w:pStyle w:val="Stijl1"/>
+                      </w:pPr>
+                      <w:r>
+                        <w:t>Moderate risk (More complex)   18.8920554400 % (totalling 24196 lines of code in 1127 units)</w:t>
+                      </w:r>
+                    </w:p>
+                    <w:p>
+                      <w:pPr>
+                        <w:pStyle w:val="Stijl1"/>
+                      </w:pPr>
+                      <w:r>
+                        <w:t>Without much risk (Simple)     31.4799921900 % (totalling 40318 lines of code in 7451 units)</w:t>
                       </w:r>
                     </w:p>
                     <w:p>
@@ -3517,39 +3801,39 @@
                         <w:pStyle w:val="Stijl1"/>
                       </w:pPr>
                       <w:r>
-                        <w:t>Total 10106 units of which:</w:t>
-                      </w:r>
-                    </w:p>
-                    <w:p>
-                      <w:pPr>
-                        <w:pStyle w:val="Stijl1"/>
-                      </w:pPr>
-                      <w:r>
-                        <w:t>Very high risk (Untestable)    9.21319600900 % (totalling 13123 lines of code in 38 units)</w:t>
-                      </w:r>
-                    </w:p>
-                    <w:p>
-                      <w:pPr>
-                        <w:pStyle w:val="Stijl1"/>
-                      </w:pPr>
-                      <w:r>
-                        <w:t>High risk (Complex)            12.1253606900 % (totalling 17271 lines of code in 159 units)</w:t>
-                      </w:r>
-                    </w:p>
-                    <w:p>
-                      <w:pPr>
-                        <w:pStyle w:val="Stijl1"/>
-                      </w:pPr>
-                      <w:r>
-                        <w:t>Moderate risk (More complex)   14.7201920800 % (totalling 20967 lines of code in 375 units)</w:t>
-                      </w:r>
-                    </w:p>
-                    <w:p>
-                      <w:pPr>
-                        <w:pStyle w:val="Stijl1"/>
-                      </w:pPr>
-                      <w:r>
-                        <w:t>Without much risk (Simple)     63.9412512200 % (totalling 91076 lines of code in 9534 units)</w:t>
+                        <w:t>Total 9441 units of which:</w:t>
+                      </w:r>
+                    </w:p>
+                    <w:p>
+                      <w:pPr>
+                        <w:pStyle w:val="Stijl1"/>
+                      </w:pPr>
+                      <w:r>
+                        <w:t>Very high risk (Untestable)    10.2463400400 % (totalling 13123 lines of code in 38 units)</w:t>
+                      </w:r>
+                    </w:p>
+                    <w:p>
+                      <w:pPr>
+                        <w:pStyle w:val="Stijl1"/>
+                      </w:pPr>
+                      <w:r>
+                        <w:t>High risk (Complex)            12.6660160100 % (totalling 16222 lines of code in 152 units)</w:t>
+                      </w:r>
+                    </w:p>
+                    <w:p>
+                      <w:pPr>
+                        <w:pStyle w:val="Stijl1"/>
+                      </w:pPr>
+                      <w:r>
+                        <w:t>Moderate risk (More complex)   15.3566269800 % (totalling 19668 lines of code in 356 units)</w:t>
+                      </w:r>
+                    </w:p>
+                    <w:p>
+                      <w:pPr>
+                        <w:pStyle w:val="Stijl1"/>
+                      </w:pPr>
+                      <w:r>
+                        <w:t>Without much risk (Simple)     61.7310169800 % (totalling 79062 lines of code in 8895 units)</w:t>
                       </w:r>
                     </w:p>
                     <w:p>
@@ -3596,7 +3880,7 @@
                         <w:pStyle w:val="Stijl1"/>
                       </w:pPr>
                       <w:r>
-                        <w:t>70116 of 285419 lines are duplicate: 24.56598895000%</w:t>
+                        <w:t>58416 of 260192 lines are duplicate: 22.45111302000%</w:t>
                       </w:r>
                     </w:p>
                     <w:p>
@@ -3839,24 +4123,30 @@
     </w:p>
     <w:p>
       <w:pPr>
-        <w:pStyle w:val="Kop2"/>
-        <w:rPr>
-          <w:lang w:val="en-US"/>
-        </w:rPr>
-      </w:pPr>
-      <w:r>
-        <w:rPr>
-          <w:lang w:val="en-US"/>
-        </w:rPr>
-        <w:t>Code Duplication Metric</w:t>
+        <w:rPr>
+          <w:lang w:val="en-US"/>
+        </w:rPr>
+      </w:pPr>
+      <w:r>
+        <w:rPr>
+          <w:lang w:val="en-US"/>
+        </w:rPr>
+        <w:t>For validating the calculation of cyclomatic complexity, unit tests were used to parse a predefined java method of which the cyclomatic complexity was manually determined. The evaluation of the cyclomatic complexity was done using the same algorithm that was used for evaluating the unit size metric, only now using a complexity value.</w:t>
       </w:r>
     </w:p>
     <w:p>
       <w:pPr>
-        <w:rPr>
-          <w:lang w:val="en-US"/>
-        </w:rPr>
-      </w:pPr>
+        <w:pStyle w:val="Kop2"/>
+        <w:rPr>
+          <w:lang w:val="en-US"/>
+        </w:rPr>
+      </w:pPr>
+      <w:r>
+        <w:rPr>
+          <w:lang w:val="en-US"/>
+        </w:rPr>
+        <w:t>Code Duplication Metric</w:t>
+      </w:r>
     </w:p>
     <w:p>
       <w:pPr>
@@ -3864,6 +4154,18 @@
           <w:lang w:val="en-US"/>
         </w:rPr>
       </w:pPr>
+      <w:r>
+        <w:rPr>
+          <w:lang w:val="en-US"/>
+        </w:rPr>
+        <w:t xml:space="preserve">Validation of the code duplication metric was done using unit tests. </w:t>
+      </w:r>
+      <w:r>
+        <w:rPr>
+          <w:lang w:val="en-US"/>
+        </w:rPr>
+        <w:t>A predefined java file, of which the duplications were manually counted, was used to test against. Also manual verification was used to check exotics.</w:t>
+      </w:r>
     </w:p>
     <w:p>
       <w:pPr>
@@ -3881,10 +4183,184 @@
     </w:p>
     <w:p>
       <w:pPr>
-        <w:rPr>
-          <w:lang w:val="en-US"/>
-        </w:rPr>
-      </w:pPr>
+        <w:pStyle w:val="Kop2"/>
+        <w:rPr>
+          <w:lang w:val="en-US"/>
+        </w:rPr>
+      </w:pPr>
+      <w:proofErr w:type="spellStart"/>
+      <w:r>
+        <w:rPr>
+          <w:lang w:val="en-US"/>
+        </w:rPr>
+        <w:t>JabberPoint</w:t>
+      </w:r>
+      <w:proofErr w:type="spellEnd"/>
+    </w:p>
+    <w:p>
+      <w:pPr>
+        <w:rPr>
+          <w:lang w:val="en-US"/>
+        </w:rPr>
+      </w:pPr>
+      <w:r>
+        <w:rPr>
+          <w:lang w:val="en-US"/>
+        </w:rPr>
+        <w:t xml:space="preserve">The </w:t>
+      </w:r>
+      <w:r>
+        <w:rPr>
+          <w:lang w:val="en-US"/>
+        </w:rPr>
+        <w:t xml:space="preserve">results of the </w:t>
+      </w:r>
+      <w:proofErr w:type="spellStart"/>
+      <w:r>
+        <w:rPr>
+          <w:lang w:val="en-US"/>
+        </w:rPr>
+        <w:t>JabberPoint</w:t>
+      </w:r>
+      <w:proofErr w:type="spellEnd"/>
+      <w:r>
+        <w:rPr>
+          <w:lang w:val="en-US"/>
+        </w:rPr>
+        <w:t xml:space="preserve"> project analysis state that the project’s overall maintainability is high. This is because the </w:t>
+      </w:r>
+      <w:proofErr w:type="spellStart"/>
+      <w:r>
+        <w:rPr>
+          <w:lang w:val="en-US"/>
+        </w:rPr>
+        <w:t>projecte</w:t>
+      </w:r>
+      <w:proofErr w:type="spellEnd"/>
+      <w:r>
+        <w:rPr>
+          <w:lang w:val="en-US"/>
+        </w:rPr>
+        <w:t xml:space="preserve"> is </w:t>
+      </w:r>
+      <w:r>
+        <w:rPr>
+          <w:lang w:val="en-US"/>
+        </w:rPr>
+        <w:t xml:space="preserve">mainly because the project is very small and contains no code duplications. The biggest loss in the </w:t>
+      </w:r>
+      <w:proofErr w:type="spellStart"/>
+      <w:r>
+        <w:rPr>
+          <w:lang w:val="en-US"/>
+        </w:rPr>
+        <w:t>JabberPoint</w:t>
+      </w:r>
+      <w:proofErr w:type="spellEnd"/>
+      <w:r>
+        <w:rPr>
+          <w:lang w:val="en-US"/>
+        </w:rPr>
+        <w:t xml:space="preserve"> project is found in the unit size metric. For improvement of the result, this is the place that could be fixed.</w:t>
+      </w:r>
+    </w:p>
+    <w:p>
+      <w:pPr>
+        <w:pStyle w:val="Kop2"/>
+        <w:rPr>
+          <w:lang w:val="en-US"/>
+        </w:rPr>
+      </w:pPr>
+      <w:proofErr w:type="spellStart"/>
+      <w:r>
+        <w:rPr>
+          <w:lang w:val="en-US"/>
+        </w:rPr>
+        <w:t>SmallSql</w:t>
+      </w:r>
+      <w:proofErr w:type="spellEnd"/>
+    </w:p>
+    <w:p>
+      <w:pPr>
+        <w:rPr>
+          <w:lang w:val="en-US"/>
+        </w:rPr>
+      </w:pPr>
+      <w:r>
+        <w:rPr>
+          <w:lang w:val="en-US"/>
+        </w:rPr>
+        <w:t xml:space="preserve">The result of the </w:t>
+      </w:r>
+      <w:proofErr w:type="spellStart"/>
+      <w:r>
+        <w:rPr>
+          <w:lang w:val="en-US"/>
+        </w:rPr>
+        <w:t>SmallSql</w:t>
+      </w:r>
+      <w:proofErr w:type="spellEnd"/>
+      <w:r>
+        <w:rPr>
+          <w:lang w:val="en-US"/>
+        </w:rPr>
+        <w:t xml:space="preserve"> project analysis state that the project’s overall maintainability is low. The overall size of the project is small, but the units are too complex and too large. The codebase also contains a lot of code duplications, however because this metric needs some work, this is not a valid result. The places that need fixing to raise the maintainability of the project are the units, they should be reduced in size and complexity.</w:t>
+      </w:r>
+    </w:p>
+    <w:p>
+      <w:pPr>
+        <w:pStyle w:val="Kop2"/>
+        <w:rPr>
+          <w:lang w:val="en-US"/>
+        </w:rPr>
+      </w:pPr>
+      <w:r>
+        <w:rPr>
+          <w:lang w:val="en-US"/>
+        </w:rPr>
+        <w:t>HSQLDB</w:t>
+      </w:r>
+    </w:p>
+    <w:p>
+      <w:pPr>
+        <w:rPr>
+          <w:lang w:val="en-US"/>
+        </w:rPr>
+      </w:pPr>
+      <w:r>
+        <w:rPr>
+          <w:lang w:val="en-US"/>
+        </w:rPr>
+        <w:t xml:space="preserve">The result of the HSQLDB </w:t>
+      </w:r>
+      <w:proofErr w:type="spellStart"/>
+      <w:r>
+        <w:rPr>
+          <w:lang w:val="en-US"/>
+        </w:rPr>
+        <w:t>preject</w:t>
+      </w:r>
+      <w:proofErr w:type="spellEnd"/>
+      <w:r>
+        <w:rPr>
+          <w:lang w:val="en-US"/>
+        </w:rPr>
+        <w:t xml:space="preserve"> analysis state that the project’s overall maintainability is low. The problems found in the </w:t>
+      </w:r>
+      <w:proofErr w:type="spellStart"/>
+      <w:r>
+        <w:rPr>
+          <w:lang w:val="en-US"/>
+        </w:rPr>
+        <w:t>SmallSql</w:t>
+      </w:r>
+      <w:proofErr w:type="spellEnd"/>
+      <w:r>
+        <w:rPr>
+          <w:lang w:val="en-US"/>
+        </w:rPr>
+        <w:t xml:space="preserve"> project are also found in this project, the units are too big and complex. To raise the maintainability, the units should be reduced in size and complexity. This probably will also lower the number of duplications.</w:t>
+      </w:r>
     </w:p>
     <w:sectPr>
       <w:pgSz w:w="11906" w:h="16838"/>
@@ -4218,6 +4694,118 @@
       </w:rPr>
     </w:lvl>
   </w:abstractNum>
+  <w:abstractNum w:abstractNumId="3" w15:restartNumberingAfterBreak="0">
+    <w:nsid w:val="49C95B81"/>
+    <w:multiLevelType w:val="hybridMultilevel"/>
+    <w:tmpl w:val="A84A9498"/>
+    <w:lvl w:ilvl="0" w:tplc="2834DDAC">
+      <w:numFmt w:val="bullet"/>
+      <w:lvlText w:val=""/>
+      <w:lvlJc w:val="left"/>
+      <w:pPr>
+        <w:ind w:left="720" w:hanging="360"/>
+      </w:pPr>
+      <w:rPr>
+        <w:rFonts w:ascii="Symbol" w:eastAsiaTheme="minorHAnsi" w:hAnsi="Symbol" w:cstheme="minorBidi" w:hint="default"/>
+      </w:rPr>
+    </w:lvl>
+    <w:lvl w:ilvl="1" w:tplc="20000003" w:tentative="1">
+      <w:start w:val="1"/>
+      <w:numFmt w:val="bullet"/>
+      <w:lvlText w:val="o"/>
+      <w:lvlJc w:val="left"/>
+      <w:pPr>
+        <w:ind w:left="1440" w:hanging="360"/>
+      </w:pPr>
+      <w:rPr>
+        <w:rFonts w:ascii="Courier New" w:hAnsi="Courier New" w:cs="Courier New" w:hint="default"/>
+      </w:rPr>
+    </w:lvl>
+    <w:lvl w:ilvl="2" w:tplc="20000005" w:tentative="1">
+      <w:start w:val="1"/>
+      <w:numFmt w:val="bullet"/>
+      <w:lvlText w:val=""/>
+      <w:lvlJc w:val="left"/>
+      <w:pPr>
+        <w:ind w:left="2160" w:hanging="360"/>
+      </w:pPr>
+      <w:rPr>
+        <w:rFonts w:ascii="Wingdings" w:hAnsi="Wingdings" w:hint="default"/>
+      </w:rPr>
+    </w:lvl>
+    <w:lvl w:ilvl="3" w:tplc="20000001" w:tentative="1">
+      <w:start w:val="1"/>
+      <w:numFmt w:val="bullet"/>
+      <w:lvlText w:val=""/>
+      <w:lvlJc w:val="left"/>
+      <w:pPr>
+        <w:ind w:left="2880" w:hanging="360"/>
+      </w:pPr>
+      <w:rPr>
+        <w:rFonts w:ascii="Symbol" w:hAnsi="Symbol" w:hint="default"/>
+      </w:rPr>
+    </w:lvl>
+    <w:lvl w:ilvl="4" w:tplc="20000003" w:tentative="1">
+      <w:start w:val="1"/>
+      <w:numFmt w:val="bullet"/>
+      <w:lvlText w:val="o"/>
+      <w:lvlJc w:val="left"/>
+      <w:pPr>
+        <w:ind w:left="3600" w:hanging="360"/>
+      </w:pPr>
+      <w:rPr>
+        <w:rFonts w:ascii="Courier New" w:hAnsi="Courier New" w:cs="Courier New" w:hint="default"/>
+      </w:rPr>
+    </w:lvl>
+    <w:lvl w:ilvl="5" w:tplc="20000005" w:tentative="1">
+      <w:start w:val="1"/>
+      <w:numFmt w:val="bullet"/>
+      <w:lvlText w:val=""/>
+      <w:lvlJc w:val="left"/>
+      <w:pPr>
+        <w:ind w:left="4320" w:hanging="360"/>
+      </w:pPr>
+      <w:rPr>
+        <w:rFonts w:ascii="Wingdings" w:hAnsi="Wingdings" w:hint="default"/>
+      </w:rPr>
+    </w:lvl>
+    <w:lvl w:ilvl="6" w:tplc="20000001" w:tentative="1">
+      <w:start w:val="1"/>
+      <w:numFmt w:val="bullet"/>
+      <w:lvlText w:val=""/>
+      <w:lvlJc w:val="left"/>
+      <w:pPr>
+        <w:ind w:left="5040" w:hanging="360"/>
+      </w:pPr>
+      <w:rPr>
+        <w:rFonts w:ascii="Symbol" w:hAnsi="Symbol" w:hint="default"/>
+      </w:rPr>
+    </w:lvl>
+    <w:lvl w:ilvl="7" w:tplc="20000003" w:tentative="1">
+      <w:start w:val="1"/>
+      <w:numFmt w:val="bullet"/>
+      <w:lvlText w:val="o"/>
+      <w:lvlJc w:val="left"/>
+      <w:pPr>
+        <w:ind w:left="5760" w:hanging="360"/>
+      </w:pPr>
+      <w:rPr>
+        <w:rFonts w:ascii="Courier New" w:hAnsi="Courier New" w:cs="Courier New" w:hint="default"/>
+      </w:rPr>
+    </w:lvl>
+    <w:lvl w:ilvl="8" w:tplc="20000005" w:tentative="1">
+      <w:start w:val="1"/>
+      <w:numFmt w:val="bullet"/>
+      <w:lvlText w:val=""/>
+      <w:lvlJc w:val="left"/>
+      <w:pPr>
+        <w:ind w:left="6480" w:hanging="360"/>
+      </w:pPr>
+      <w:rPr>
+        <w:rFonts w:ascii="Wingdings" w:hAnsi="Wingdings" w:hint="default"/>
+      </w:rPr>
+    </w:lvl>
+  </w:abstractNum>
   <w:num w:numId="1">
     <w:abstractNumId w:val="0"/>
   </w:num>
@@ -4226,6 +4814,9 @@
   </w:num>
   <w:num w:numId="3">
     <w:abstractNumId w:val="2"/>
+  </w:num>
+  <w:num w:numId="4">
+    <w:abstractNumId w:val="3"/>
   </w:num>
 </w:numbering>
 </file>
@@ -5263,6 +5854,71 @@
       </w:tcPr>
     </w:tblStylePr>
   </w:style>
+  <w:style w:type="paragraph" w:styleId="Titel">
+    <w:name w:val="Title"/>
+    <w:basedOn w:val="Standaard"/>
+    <w:next w:val="Standaard"/>
+    <w:link w:val="TitelChar"/>
+    <w:uiPriority w:val="10"/>
+    <w:qFormat/>
+    <w:rsid w:val="00F4678F"/>
+    <w:pPr>
+      <w:spacing w:after="0" w:line="240" w:lineRule="auto"/>
+      <w:contextualSpacing/>
+    </w:pPr>
+    <w:rPr>
+      <w:rFonts w:asciiTheme="majorHAnsi" w:eastAsiaTheme="majorEastAsia" w:hAnsiTheme="majorHAnsi" w:cstheme="majorBidi"/>
+      <w:spacing w:val="-10"/>
+      <w:kern w:val="28"/>
+      <w:sz w:val="56"/>
+      <w:szCs w:val="56"/>
+    </w:rPr>
+  </w:style>
+  <w:style w:type="character" w:customStyle="1" w:styleId="TitelChar">
+    <w:name w:val="Titel Char"/>
+    <w:basedOn w:val="Standaardalinea-lettertype"/>
+    <w:link w:val="Titel"/>
+    <w:uiPriority w:val="10"/>
+    <w:rsid w:val="00F4678F"/>
+    <w:rPr>
+      <w:rFonts w:asciiTheme="majorHAnsi" w:eastAsiaTheme="majorEastAsia" w:hAnsiTheme="majorHAnsi" w:cstheme="majorBidi"/>
+      <w:spacing w:val="-10"/>
+      <w:kern w:val="28"/>
+      <w:sz w:val="56"/>
+      <w:szCs w:val="56"/>
+    </w:rPr>
+  </w:style>
+  <w:style w:type="paragraph" w:styleId="Ondertitel">
+    <w:name w:val="Subtitle"/>
+    <w:basedOn w:val="Standaard"/>
+    <w:next w:val="Standaard"/>
+    <w:link w:val="OndertitelChar"/>
+    <w:uiPriority w:val="11"/>
+    <w:qFormat/>
+    <w:rsid w:val="00F4678F"/>
+    <w:pPr>
+      <w:numPr>
+        <w:ilvl w:val="1"/>
+      </w:numPr>
+    </w:pPr>
+    <w:rPr>
+      <w:rFonts w:eastAsiaTheme="minorEastAsia"/>
+      <w:color w:val="5A5A5A" w:themeColor="text1" w:themeTint="A5"/>
+      <w:spacing w:val="15"/>
+    </w:rPr>
+  </w:style>
+  <w:style w:type="character" w:customStyle="1" w:styleId="OndertitelChar">
+    <w:name w:val="Ondertitel Char"/>
+    <w:basedOn w:val="Standaardalinea-lettertype"/>
+    <w:link w:val="Ondertitel"/>
+    <w:uiPriority w:val="11"/>
+    <w:rsid w:val="00F4678F"/>
+    <w:rPr>
+      <w:rFonts w:eastAsiaTheme="minorEastAsia"/>
+      <w:color w:val="5A5A5A" w:themeColor="text1" w:themeTint="A5"/>
+      <w:spacing w:val="15"/>
+    </w:rPr>
+  </w:style>
 </w:styles>
 </file>
 
@@ -5559,4 +6215,16 @@
     </a:ext>
   </a:extLst>
 </a:theme>
+</file>
+
+<file path=customXml/item1.xml><?xml version="1.0" encoding="utf-8"?>
+<b:Sources xmlns:b="http://schemas.openxmlformats.org/officeDocument/2006/bibliography" xmlns="http://schemas.openxmlformats.org/officeDocument/2006/bibliography" SelectedStyle="\APASixthEditionOfficeOnline.xsl" StyleName="APA" Version="6"/>
+</file>
+
+<file path=customXml/itemProps1.xml><?xml version="1.0" encoding="utf-8"?>
+<ds:datastoreItem xmlns:ds="http://schemas.openxmlformats.org/officeDocument/2006/customXml" ds:itemID="{3049CE65-03AA-4B5B-8A19-9F02AC0F6388}">
+  <ds:schemaRefs>
+    <ds:schemaRef ds:uri="http://schemas.openxmlformats.org/officeDocument/2006/bibliography"/>
+  </ds:schemaRefs>
+</ds:datastoreItem>
 </file>
</xml_diff>